<commit_message>
updated manu and supmat
</commit_message>
<xml_diff>
--- a/reports/shorter_1.docx
+++ b/reports/shorter_1.docx
@@ -507,7 +507,55 @@
         <w:t xml:space="preserve">(Bischoff-Grethe et al., 2013; Glashouwer, Bloot, Veenstra, Franken, &amp; Jong, 2014; Harrison, Genders, Davies, Treasure, &amp; Tchanturia, 2011; Jappe et al., 2011; Matton et al., 2013)</w:t>
       </w:r>
       <w:r>
-        <w:t xml:space="preserve">. However, the findings of these studies have been mixed. For example, Ritschel et al. (2017) found that individuals who had recovered from AN had impaired RL performance compared to healthy controls (HCs) on a Probabilistic Reversal Learning (PRL) task, particularly in response to negative feedback. In contrast, Bernardoni et al. (2018) found that AN patients had a higher learning rate from punishment than HCs. Similarly, Sarrar et al. (2015) found no differences in task performance between individuals with acute AN and HCs using the Probabilistic Object Reversal Task with neutral stimuli. Geisler et al. (2018) also found no group differences in a PRL task with neutral stimuli and monetary feedback.</w:t>
+        <w:t xml:space="preserve">. However, the findings of these studies have been mixed. For example,</w:t>
+      </w:r>
+      <w:r>
+        <w:t xml:space="preserve"> </w:t>
+      </w:r>
+      <w:r>
+        <w:t xml:space="preserve">Ritschel et al. (2017)</w:t>
+      </w:r>
+      <w:r>
+        <w:t xml:space="preserve"> </w:t>
+      </w:r>
+      <w:r>
+        <w:t xml:space="preserve">found that individuals who had recovered from AN had impaired RL performance compared to healthy controls (HCs) on a Probabilistic Reversal Learning (PRL) task, particularly in response to negative feedback. In contrast,</w:t>
+      </w:r>
+      <w:r>
+        <w:t xml:space="preserve"> </w:t>
+      </w:r>
+      <w:r>
+        <w:t xml:space="preserve">Bernardoni et al. (2018)</w:t>
+      </w:r>
+      <w:r>
+        <w:t xml:space="preserve"> </w:t>
+      </w:r>
+      <w:r>
+        <w:t xml:space="preserve">found that AN patients had a higher learning rate from punishment than HCs. Similarly,</w:t>
+      </w:r>
+      <w:r>
+        <w:t xml:space="preserve"> </w:t>
+      </w:r>
+      <w:r>
+        <w:t xml:space="preserve">Sarrar et al. (2016)</w:t>
+      </w:r>
+      <w:r>
+        <w:t xml:space="preserve"> </w:t>
+      </w:r>
+      <w:r>
+        <w:t xml:space="preserve">found no differences in task performance between individuals with acute AN and HCs using the Probabilistic Object Reversal Task with neutral stimuli.</w:t>
+      </w:r>
+      <w:r>
+        <w:t xml:space="preserve"> </w:t>
+      </w:r>
+      <w:r>
+        <w:t xml:space="preserve">Geisler et al. (2017)</w:t>
+      </w:r>
+      <w:r>
+        <w:t xml:space="preserve"> </w:t>
+      </w:r>
+      <w:r>
+        <w:t xml:space="preserve">also found no group differences in a PRL task with neutral stimuli and monetary feedback.</w:t>
       </w:r>
     </w:p>
     <w:p>
@@ -515,7 +563,43 @@
         <w:pStyle w:val="Textkrper"/>
       </w:pPr>
       <w:r>
-        <w:t xml:space="preserve">To shed light on the potential reinforcement RL deficits in AN, researchers have incorporated food-related information into the PRL paradigm. For example, Zang et al. (2014) found that individuals with binge-eating disorder (BED) exhibited poorer performance when exposed to food-related feedback, indicating a vulnerability to food-related cues. However, attempts to replicate these findings in AN have yielded conflicting results. Hildebrandt et al. (2015) reported increased inflexibility in AN individuals using a PRL task with food-related feedback, while Hildebrandt et al. (2018) found no differences in PRL performance between AN patients and healthy controls (HCs) when employing the same paradigm.</w:t>
+        <w:t xml:space="preserve">To shed light on the potential reinforcement RL deficits in AN, researchers have incorporated food-related information into the PRL paradigm. For example,</w:t>
+      </w:r>
+      <w:r>
+        <w:t xml:space="preserve"> </w:t>
+      </w:r>
+      <w:r>
+        <w:t xml:space="preserve">Zhang, Manson, Schiller, and Levy (2014)</w:t>
+      </w:r>
+      <w:r>
+        <w:t xml:space="preserve"> </w:t>
+      </w:r>
+      <w:r>
+        <w:t xml:space="preserve">found that individuals with binge-eating disorder (BED) exhibited poorer performance when exposed to food-related feedback, indicating a vulnerability to food-related cues. However, attempts to replicate these findings in AN have yielded conflicting results.</w:t>
+      </w:r>
+      <w:r>
+        <w:t xml:space="preserve"> </w:t>
+      </w:r>
+      <w:r>
+        <w:t xml:space="preserve">Hildebrandt et al. (2015)</w:t>
+      </w:r>
+      <w:r>
+        <w:t xml:space="preserve"> </w:t>
+      </w:r>
+      <w:r>
+        <w:t xml:space="preserve">reported increased inflexibility in AN individuals using a PRL task with food-related feedback, while</w:t>
+      </w:r>
+      <w:r>
+        <w:t xml:space="preserve"> </w:t>
+      </w:r>
+      <w:r>
+        <w:t xml:space="preserve">Hildebrandt et al. (2018)</w:t>
+      </w:r>
+      <w:r>
+        <w:t xml:space="preserve"> </w:t>
+      </w:r>
+      <w:r>
+        <w:t xml:space="preserve">found no differences in PRL performance between AN patients and healthy controls (HCs) when employing the same paradigm.</w:t>
       </w:r>
     </w:p>
     <w:p>
@@ -906,7 +990,19 @@
         <w:pStyle w:val="Textkrper"/>
       </w:pPr>
       <w:r>
-        <w:t xml:space="preserve">The stimuli shown in each trial were randomly selected from sets of food-related and food-unrelated images. All images used in the study were obtained from the International Affective Picture System (IAPS) database (Lang et al., 2005) – for details, see the SI.</w:t>
+        <w:t xml:space="preserve">The stimuli shown in each trial were randomly selected from sets of food-related and food-unrelated images. All images used in the study were obtained from the International Affective Picture System (IAPS) database</w:t>
+      </w:r>
+      <w:r>
+        <w:t xml:space="preserve"> </w:t>
+      </w:r>
+      <w:r>
+        <w:t xml:space="preserve">(Lang, Bradley, Cuthbert, et al., 1997)</w:t>
+      </w:r>
+      <w:r>
+        <w:t xml:space="preserve"> </w:t>
+      </w:r>
+      <w:r>
+        <w:t xml:space="preserve">– for details, see the SI.</w:t>
       </w:r>
     </w:p>
     <w:bookmarkEnd w:id="27"/>
@@ -1212,7 +1308,7 @@
     </w:p>
     <w:bookmarkEnd w:id="28"/>
     <w:bookmarkEnd w:id="29"/>
-    <w:bookmarkStart w:id="35" w:name="results"/>
+    <w:bookmarkStart w:id="43" w:name="results"/>
     <w:p>
       <w:pPr>
         <w:pStyle w:val="berschrift1"/>
@@ -1724,7 +1820,7 @@
       </w:r>
     </w:p>
     <w:bookmarkEnd w:id="30"/>
-    <w:bookmarkStart w:id="31" w:name="modelling-results"/>
+    <w:bookmarkStart w:id="39" w:name="modelling-results"/>
     <w:p>
       <w:pPr>
         <w:pStyle w:val="berschrift2"/>
@@ -3097,7 +3193,16 @@
         <w:pStyle w:val="Textkrper"/>
       </w:pPr>
       <w:r>
-        <w:t xml:space="preserve">Let’s first consider the evidence of context-dependent learning from within-group comparisons. We found that individuals in the R-AN group had a reduced learning rate from rewards for disorder-related choices, compared to disorder-unrelated choices (Cohen’s</w:t>
+        <w:t xml:space="preserve">Let’s first consider the evidence of context-dependent learning from within-group comparisons (Figure</w:t>
+      </w:r>
+      <w:r>
+        <w:t xml:space="preserve"> </w:t>
+      </w:r>
+      <w:r>
+        <w:t xml:space="preserve">2</w:t>
+      </w:r>
+      <w:r>
+        <w:t xml:space="preserve">, panel B). We found that individuals in the R-AN group had a reduced learning rate from rewards for disorder-related choices, compared to disorder-unrelated choices (Cohen’s</w:t>
       </w:r>
       <w:r>
         <w:t xml:space="preserve"> </w:t>
@@ -3208,7 +3313,374 @@
         <w:t xml:space="preserve"> </w:t>
       </w:r>
       <w:r>
-        <w:t xml:space="preserve">= 0.0013).</w:t>
+        <w:t xml:space="preserve">= 0.0013) – Figure</w:t>
+      </w:r>
+      <w:r>
+        <w:t xml:space="preserve"> </w:t>
+      </w:r>
+      <w:r>
+        <w:t xml:space="preserve">3</w:t>
+      </w:r>
+      <w:r>
+        <w:t xml:space="preserve">, panel B.</w:t>
+      </w:r>
+    </w:p>
+    <w:p>
+      <w:pPr>
+        <w:pStyle w:val="CaptionedFigure"/>
+      </w:pPr>
+      <w:r>
+        <w:drawing>
+          <wp:inline>
+            <wp:extent cx="5909310" cy="8352486"/>
+            <wp:effectExtent b="0" l="0" r="0" t="0"/>
+            <wp:docPr descr="Figure 2: Panel A. Plots of the posterior distribution of the group effects (AN - HC; AN - RI) for parameter \alpha^+ of the DDMRL, for disorder-related choices (Food context) and disorder-unrelated (Neutral context) choices. Panel B. Plots of the posterior distribution of the within-group effects (\alpha^+_{food} - \alpha^+_{neutral}) across the three groups of participants." title="" id="32" name="Picture"/>
+            <a:graphic>
+              <a:graphicData uri="http://schemas.openxmlformats.org/drawingml/2006/picture">
+                <pic:pic>
+                  <pic:nvPicPr>
+                    <pic:cNvPr descr="img/pics/alpha_pos_param.pdf" id="33" name="Picture"/>
+                    <pic:cNvPicPr>
+                      <a:picLocks noChangeArrowheads="1" noChangeAspect="1"/>
+                    </pic:cNvPicPr>
+                  </pic:nvPicPr>
+                  <pic:blipFill>
+                    <a:blip r:embed="rId31"/>
+                    <a:stretch>
+                      <a:fillRect/>
+                    </a:stretch>
+                  </pic:blipFill>
+                  <pic:spPr bwMode="auto">
+                    <a:xfrm>
+                      <a:off x="0" y="0"/>
+                      <a:ext cx="5909310" cy="8352486"/>
+                    </a:xfrm>
+                    <a:prstGeom prst="rect">
+                      <a:avLst/>
+                    </a:prstGeom>
+                    <a:noFill/>
+                    <a:ln w="9525">
+                      <a:noFill/>
+                      <a:headEnd/>
+                      <a:tailEnd/>
+                    </a:ln>
+                  </pic:spPr>
+                </pic:pic>
+              </a:graphicData>
+            </a:graphic>
+          </wp:inline>
+        </w:drawing>
+      </w:r>
+    </w:p>
+    <w:p>
+      <w:pPr>
+        <w:pStyle w:val="ImageCaption"/>
+      </w:pPr>
+      <w:bookmarkStart w:id="34" w:name="fig:alpha-param"/>
+      <w:bookmarkEnd w:id="34"/>
+      <w:r>
+        <w:t xml:space="preserve">Figure 2:</w:t>
+      </w:r>
+      <w:r>
+        <w:t xml:space="preserve"> </w:t>
+      </w:r>
+      <w:r>
+        <w:rPr>
+          <w:bCs/>
+          <w:b/>
+        </w:rPr>
+        <w:t xml:space="preserve">Panel A.</w:t>
+      </w:r>
+      <w:r>
+        <w:t xml:space="preserve"> </w:t>
+      </w:r>
+      <w:r>
+        <w:t xml:space="preserve">Plots of the posterior distribution of the group effects (AN - HC; AN - RI) for parameter</w:t>
+      </w:r>
+      <w:r>
+        <w:t xml:space="preserve"> </w:t>
+      </w:r>
+      <m:oMath>
+        <m:sSup>
+          <m:e>
+            <m:r>
+              <m:t>α</m:t>
+            </m:r>
+          </m:e>
+          <m:sup>
+            <m:r>
+              <m:rPr>
+                <m:sty m:val="p"/>
+              </m:rPr>
+              <m:t>+</m:t>
+            </m:r>
+          </m:sup>
+        </m:sSup>
+      </m:oMath>
+      <w:r>
+        <w:t xml:space="preserve"> </w:t>
+      </w:r>
+      <w:r>
+        <w:t xml:space="preserve">of the DDMRL, for disorder-related choices (Food context) and disorder-unrelated (Neutral context) choices.</w:t>
+      </w:r>
+      <w:r>
+        <w:t xml:space="preserve"> </w:t>
+      </w:r>
+      <w:r>
+        <w:rPr>
+          <w:bCs/>
+          <w:b/>
+        </w:rPr>
+        <w:t xml:space="preserve">Panel B.</w:t>
+      </w:r>
+      <w:r>
+        <w:t xml:space="preserve"> </w:t>
+      </w:r>
+      <w:r>
+        <w:t xml:space="preserve">Plots of the posterior distribution of the within-group effects (</w:t>
+      </w:r>
+      <m:oMath>
+        <m:sSubSup>
+          <m:e>
+            <m:r>
+              <m:t>α</m:t>
+            </m:r>
+          </m:e>
+          <m:sub>
+            <m:r>
+              <m:t>f</m:t>
+            </m:r>
+            <m:r>
+              <m:t>o</m:t>
+            </m:r>
+            <m:r>
+              <m:t>o</m:t>
+            </m:r>
+            <m:r>
+              <m:t>d</m:t>
+            </m:r>
+          </m:sub>
+          <m:sup>
+            <m:r>
+              <m:rPr>
+                <m:sty m:val="p"/>
+              </m:rPr>
+              <m:t>+</m:t>
+            </m:r>
+          </m:sup>
+        </m:sSubSup>
+        <m:r>
+          <m:rPr>
+            <m:sty m:val="p"/>
+          </m:rPr>
+          <m:t>−</m:t>
+        </m:r>
+        <m:sSubSup>
+          <m:e>
+            <m:r>
+              <m:t>α</m:t>
+            </m:r>
+          </m:e>
+          <m:sub>
+            <m:r>
+              <m:t>n</m:t>
+            </m:r>
+            <m:r>
+              <m:t>e</m:t>
+            </m:r>
+            <m:r>
+              <m:t>u</m:t>
+            </m:r>
+            <m:r>
+              <m:t>t</m:t>
+            </m:r>
+            <m:r>
+              <m:t>r</m:t>
+            </m:r>
+            <m:r>
+              <m:t>a</m:t>
+            </m:r>
+            <m:r>
+              <m:t>l</m:t>
+            </m:r>
+          </m:sub>
+          <m:sup>
+            <m:r>
+              <m:rPr>
+                <m:sty m:val="p"/>
+              </m:rPr>
+              <m:t>+</m:t>
+            </m:r>
+          </m:sup>
+        </m:sSubSup>
+      </m:oMath>
+      <w:r>
+        <w:t xml:space="preserve">) across the three groups of participants.</w:t>
+      </w:r>
+    </w:p>
+    <w:p>
+      <w:pPr>
+        <w:pStyle w:val="CaptionedFigure"/>
+      </w:pPr>
+      <w:r>
+        <w:drawing>
+          <wp:inline>
+            <wp:extent cx="5909310" cy="8352486"/>
+            <wp:effectExtent b="0" l="0" r="0" t="0"/>
+            <wp:docPr descr="Figure 3: Panel A. Plots of the posterior distribution of the group effects (AN - HC; AN - RI) for parameter a of the DDMRL, for disorder-related choices (Food context) and disorder-unrelated (Neutral context) choices. Panel B. Plots of the posterior distribution of the within-group effects (a_{food} - a_{neutral}) across the three groups of participants." title="" id="36" name="Picture"/>
+            <a:graphic>
+              <a:graphicData uri="http://schemas.openxmlformats.org/drawingml/2006/picture">
+                <pic:pic>
+                  <pic:nvPicPr>
+                    <pic:cNvPr descr="img/pics/a_param.pdf" id="37" name="Picture"/>
+                    <pic:cNvPicPr>
+                      <a:picLocks noChangeArrowheads="1" noChangeAspect="1"/>
+                    </pic:cNvPicPr>
+                  </pic:nvPicPr>
+                  <pic:blipFill>
+                    <a:blip r:embed="rId35"/>
+                    <a:stretch>
+                      <a:fillRect/>
+                    </a:stretch>
+                  </pic:blipFill>
+                  <pic:spPr bwMode="auto">
+                    <a:xfrm>
+                      <a:off x="0" y="0"/>
+                      <a:ext cx="5909310" cy="8352486"/>
+                    </a:xfrm>
+                    <a:prstGeom prst="rect">
+                      <a:avLst/>
+                    </a:prstGeom>
+                    <a:noFill/>
+                    <a:ln w="9525">
+                      <a:noFill/>
+                      <a:headEnd/>
+                      <a:tailEnd/>
+                    </a:ln>
+                  </pic:spPr>
+                </pic:pic>
+              </a:graphicData>
+            </a:graphic>
+          </wp:inline>
+        </w:drawing>
+      </w:r>
+    </w:p>
+    <w:p>
+      <w:pPr>
+        <w:pStyle w:val="ImageCaption"/>
+      </w:pPr>
+      <w:bookmarkStart w:id="38" w:name="fig:a-param"/>
+      <w:bookmarkEnd w:id="38"/>
+      <w:r>
+        <w:t xml:space="preserve">Figure 3:</w:t>
+      </w:r>
+      <w:r>
+        <w:t xml:space="preserve"> </w:t>
+      </w:r>
+      <w:r>
+        <w:rPr>
+          <w:bCs/>
+          <w:b/>
+        </w:rPr>
+        <w:t xml:space="preserve">Panel A.</w:t>
+      </w:r>
+      <w:r>
+        <w:t xml:space="preserve"> </w:t>
+      </w:r>
+      <w:r>
+        <w:t xml:space="preserve">Plots of the posterior distribution of the group effects (AN - HC; AN - RI) for parameter</w:t>
+      </w:r>
+      <w:r>
+        <w:t xml:space="preserve"> </w:t>
+      </w:r>
+      <m:oMath>
+        <m:r>
+          <m:t>a</m:t>
+        </m:r>
+      </m:oMath>
+      <w:r>
+        <w:t xml:space="preserve"> </w:t>
+      </w:r>
+      <w:r>
+        <w:t xml:space="preserve">of the DDMRL, for disorder-related choices (Food context) and disorder-unrelated (Neutral context) choices.</w:t>
+      </w:r>
+      <w:r>
+        <w:t xml:space="preserve"> </w:t>
+      </w:r>
+      <w:r>
+        <w:rPr>
+          <w:bCs/>
+          <w:b/>
+        </w:rPr>
+        <w:t xml:space="preserve">Panel B.</w:t>
+      </w:r>
+      <w:r>
+        <w:t xml:space="preserve"> </w:t>
+      </w:r>
+      <w:r>
+        <w:t xml:space="preserve">Plots of the posterior distribution of the within-group effects (</w:t>
+      </w:r>
+      <m:oMath>
+        <m:sSub>
+          <m:e>
+            <m:r>
+              <m:t>a</m:t>
+            </m:r>
+          </m:e>
+          <m:sub>
+            <m:r>
+              <m:t>f</m:t>
+            </m:r>
+            <m:r>
+              <m:t>o</m:t>
+            </m:r>
+            <m:r>
+              <m:t>o</m:t>
+            </m:r>
+            <m:r>
+              <m:t>d</m:t>
+            </m:r>
+          </m:sub>
+        </m:sSub>
+        <m:r>
+          <m:rPr>
+            <m:sty m:val="p"/>
+          </m:rPr>
+          <m:t>−</m:t>
+        </m:r>
+        <m:sSub>
+          <m:e>
+            <m:r>
+              <m:t>a</m:t>
+            </m:r>
+          </m:e>
+          <m:sub>
+            <m:r>
+              <m:t>n</m:t>
+            </m:r>
+            <m:r>
+              <m:t>e</m:t>
+            </m:r>
+            <m:r>
+              <m:t>u</m:t>
+            </m:r>
+            <m:r>
+              <m:t>t</m:t>
+            </m:r>
+            <m:r>
+              <m:t>r</m:t>
+            </m:r>
+            <m:r>
+              <m:t>a</m:t>
+            </m:r>
+            <m:r>
+              <m:t>l</m:t>
+            </m:r>
+          </m:sub>
+        </m:sSub>
+      </m:oMath>
+      <w:r>
+        <w:t xml:space="preserve">) across the three groups of participants.</w:t>
       </w:r>
     </w:p>
     <w:p>
@@ -3266,7 +3738,16 @@
         <w:t xml:space="preserve"> </w:t>
       </w:r>
       <w:r>
-        <w:t xml:space="preserve">= 1.209). In contrast, no credible difference in the learning rate from rewards was found between R-AN and HC (</w:t>
+        <w:t xml:space="preserve">= 1.209) – Figure</w:t>
+      </w:r>
+      <w:r>
+        <w:t xml:space="preserve"> </w:t>
+      </w:r>
+      <w:r>
+        <w:t xml:space="preserve">2</w:t>
+      </w:r>
+      <w:r>
+        <w:t xml:space="preserve">, panel A. In contrast, no credible difference in the learning rate from rewards was found between R-AN and HC (</w:t>
       </w:r>
       <m:oMath>
         <m:r>
@@ -3344,7 +3825,16 @@
         <w:t xml:space="preserve"> </w:t>
       </w:r>
       <w:r>
-        <w:t xml:space="preserve">= 0.0118) participants, whereas no credible group differences were found for disorder-unrelated choices. Finally, no credible differences were found, for both within-group and between-group comparisons, regarding the drift rate (</w:t>
+        <w:t xml:space="preserve">= 0.0118) participants, whereas no credible group differences were found for disorder-unrelated choices (Figure</w:t>
+      </w:r>
+      <w:r>
+        <w:t xml:space="preserve"> </w:t>
+      </w:r>
+      <w:r>
+        <w:t xml:space="preserve">3</w:t>
+      </w:r>
+      <w:r>
+        <w:t xml:space="preserve">, panel A). Finally, no credible differences were found, for both within-group and between-group comparisons, regarding the drift rate (</w:t>
       </w:r>
       <m:oMath>
         <m:r>
@@ -3363,8 +3853,8 @@
         <w:t xml:space="preserve">).</w:t>
       </w:r>
     </w:p>
-    <w:bookmarkEnd w:id="31"/>
-    <w:bookmarkStart w:id="32" w:name="preferential-choices"/>
+    <w:bookmarkEnd w:id="39"/>
+    <w:bookmarkStart w:id="40" w:name="preferential-choices"/>
     <w:p>
       <w:pPr>
         <w:pStyle w:val="berschrift2"/>
@@ -3381,8 +3871,8 @@
         <w:t xml:space="preserve">To investigate the presence of a bias against food choices in individuals with R-AN during the PRL task, regardless of their past action-outcome history, we analyzed the frequency of food choices in PRL blocks where a food image was paired with a neutral image. Our results show that the AN-R group did not exhibit a bias against the food image, with a proportion of food choices estimated at 0.49, 95% CI [0.46, 0.51]. Furthermore, there were no credible differences in food choices between the R-AN group and the HC group (contrast R-AN - HC = -0.007, 95% CI [-0.037, 0.024]) or between the R-AN group and the RI group (contrast R-AN - RI = 0.013, 95% CI [-0.019, 0.046]).</w:t>
       </w:r>
     </w:p>
-    <w:bookmarkEnd w:id="32"/>
-    <w:bookmarkStart w:id="33" w:name="comorbidity"/>
+    <w:bookmarkEnd w:id="40"/>
+    <w:bookmarkStart w:id="41" w:name="comorbidity"/>
     <w:p>
       <w:pPr>
         <w:pStyle w:val="berschrift2"/>
@@ -3617,8 +4107,8 @@
         <w:t xml:space="preserve">= -0.003, 95% CI [-0.057, 0.052]. The correlation between comorbidity and medication was 0.78.</w:t>
       </w:r>
     </w:p>
-    <w:bookmarkEnd w:id="33"/>
-    <w:bookmarkStart w:id="34" w:name="discussion"/>
+    <w:bookmarkEnd w:id="41"/>
+    <w:bookmarkStart w:id="42" w:name="discussion"/>
     <w:p>
       <w:pPr>
         <w:pStyle w:val="berschrift2"/>
@@ -3751,9 +4241,9 @@
         <w:t xml:space="preserve">The analysis of preferential choices supports the conclusion that the learning performance asymmetry observed in individuals with R-AN is not due to a preferential selection of the disorder-unrelated image during the learning task. Additionally, our analysis examining the relationship between the model’s parameters and the presence of comorbidities indicates that the learning performance asymmetry in individuals with R-AN cannot be attributed to comorbid conditions.</w:t>
       </w:r>
     </w:p>
-    <w:bookmarkEnd w:id="34"/>
-    <w:bookmarkEnd w:id="35"/>
-    <w:bookmarkStart w:id="36" w:name="general-discussion"/>
+    <w:bookmarkEnd w:id="42"/>
+    <w:bookmarkEnd w:id="43"/>
+    <w:bookmarkStart w:id="44" w:name="general-discussion"/>
     <w:p>
       <w:pPr>
         <w:pStyle w:val="berschrift1"/>
@@ -3934,7 +4424,19 @@
         <w:t xml:space="preserve">(Hagan, Christensen, &amp; Forbush, 2020; Tchanturia, Giombini, Leppanen, &amp; Kinnaird, 2017)</w:t>
       </w:r>
       <w:r>
-        <w:t xml:space="preserve">. In response to these findings, Trapp et al. (2022) propose modifications to address practical challenges encountered in the application of CRT. They question the use of neutral stimuli and draw support from Beck’s cognitive theory of depression</w:t>
+        <w:t xml:space="preserve">. In response to these findings,</w:t>
+      </w:r>
+      <w:r>
+        <w:t xml:space="preserve"> </w:t>
+      </w:r>
+      <w:r>
+        <w:t xml:space="preserve">Trapp, Heid, Röder, Wimmer, and Hajak (2022)</w:t>
+      </w:r>
+      <w:r>
+        <w:t xml:space="preserve"> </w:t>
+      </w:r>
+      <w:r>
+        <w:t xml:space="preserve">propose modifications to address practical challenges encountered in the application of CRT. They question the use of neutral stimuli and draw support from Beck’s cognitive theory of depression</w:t>
       </w:r>
       <w:r>
         <w:t xml:space="preserve"> </w:t>
@@ -3977,8 +4479,8 @@
         <w:br w:type="page"/>
       </w:r>
     </w:p>
-    <w:bookmarkEnd w:id="36"/>
-    <w:bookmarkStart w:id="89" w:name="references"/>
+    <w:bookmarkEnd w:id="44"/>
+    <w:bookmarkStart w:id="106" w:name="references"/>
     <w:p>
       <w:pPr>
         <w:pStyle w:val="berschrift1"/>
@@ -3987,8 +4489,8 @@
         <w:t xml:space="preserve">References</w:t>
       </w:r>
     </w:p>
-    <w:bookmarkStart w:id="88" w:name="refs"/>
-    <w:bookmarkStart w:id="37" w:name="ref-dsm5tr"/>
+    <w:bookmarkStart w:id="105" w:name="refs"/>
+    <w:bookmarkStart w:id="45" w:name="ref-dsm5tr"/>
     <w:p>
       <w:pPr>
         <w:pStyle w:val="Literaturverzeichnis"/>
@@ -4022,8 +4524,8 @@
         <w:t xml:space="preserve">.</w:t>
       </w:r>
     </w:p>
-    <w:bookmarkEnd w:id="37"/>
-    <w:bookmarkStart w:id="38" w:name="ref-atwood2020systematic"/>
+    <w:bookmarkEnd w:id="45"/>
+    <w:bookmarkStart w:id="46" w:name="ref-atwood2020systematic"/>
     <w:p>
       <w:pPr>
         <w:pStyle w:val="Literaturverzeichnis"/>
@@ -4058,8 +4560,8 @@
         <w:t xml:space="preserve">(3), 311–330.</w:t>
       </w:r>
     </w:p>
-    <w:bookmarkEnd w:id="38"/>
-    <w:bookmarkStart w:id="39" w:name="ref-bartholdy2016systematic"/>
+    <w:bookmarkEnd w:id="46"/>
+    <w:bookmarkStart w:id="47" w:name="ref-bartholdy2016systematic"/>
     <w:p>
       <w:pPr>
         <w:pStyle w:val="Literaturverzeichnis"/>
@@ -4094,8 +4596,8 @@
         <w:t xml:space="preserve">, 35–62.</w:t>
       </w:r>
     </w:p>
-    <w:bookmarkEnd w:id="39"/>
-    <w:bookmarkStart w:id="40" w:name="ref-beck2009depression"/>
+    <w:bookmarkEnd w:id="47"/>
+    <w:bookmarkStart w:id="48" w:name="ref-beck2009depression"/>
     <w:p>
       <w:pPr>
         <w:pStyle w:val="Literaturverzeichnis"/>
@@ -4117,8 +4619,8 @@
         <w:t xml:space="preserve">. University of Pennsylvania Press.</w:t>
       </w:r>
     </w:p>
-    <w:bookmarkEnd w:id="40"/>
-    <w:bookmarkStart w:id="41" w:name="ref-bernardoni_altered_2018"/>
+    <w:bookmarkEnd w:id="48"/>
+    <w:bookmarkStart w:id="49" w:name="ref-bernardoni_altered_2018"/>
     <w:p>
       <w:pPr>
         <w:pStyle w:val="Literaturverzeichnis"/>
@@ -4168,8 +4670,8 @@
         <w:t xml:space="preserve">(3), 235–243.</w:t>
       </w:r>
     </w:p>
-    <w:bookmarkEnd w:id="41"/>
-    <w:bookmarkStart w:id="42" w:name="ref-bernardoni2021more"/>
+    <w:bookmarkEnd w:id="49"/>
+    <w:bookmarkStart w:id="50" w:name="ref-bernardoni2021more"/>
     <w:p>
       <w:pPr>
         <w:pStyle w:val="Literaturverzeichnis"/>
@@ -4204,8 +4706,8 @@
         <w:t xml:space="preserve">(7), 736–747.</w:t>
       </w:r>
     </w:p>
-    <w:bookmarkEnd w:id="42"/>
-    <w:bookmarkStart w:id="43" w:name="ref-bischoff2013altered"/>
+    <w:bookmarkEnd w:id="50"/>
+    <w:bookmarkStart w:id="51" w:name="ref-bischoff2013altered"/>
     <w:p>
       <w:pPr>
         <w:pStyle w:val="Literaturverzeichnis"/>
@@ -4240,8 +4742,8 @@
         <w:t xml:space="preserve">(3), 331–340.</w:t>
       </w:r>
     </w:p>
-    <w:bookmarkEnd w:id="43"/>
-    <w:bookmarkStart w:id="44" w:name="ref-caudek2021susceptibility"/>
+    <w:bookmarkEnd w:id="51"/>
+    <w:bookmarkStart w:id="52" w:name="ref-caudek2021susceptibility"/>
     <w:p>
       <w:pPr>
         <w:pStyle w:val="Literaturverzeichnis"/>
@@ -4276,8 +4778,8 @@
         <w:t xml:space="preserve">(4), 317–328.</w:t>
       </w:r>
     </w:p>
-    <w:bookmarkEnd w:id="44"/>
-    <w:bookmarkStart w:id="45" w:name="ref-chang2021early"/>
+    <w:bookmarkEnd w:id="52"/>
+    <w:bookmarkStart w:id="53" w:name="ref-chang2021early"/>
     <w:p>
       <w:pPr>
         <w:pStyle w:val="Literaturverzeichnis"/>
@@ -4312,8 +4814,8 @@
         <w:t xml:space="preserve">, 102032.</w:t>
       </w:r>
     </w:p>
-    <w:bookmarkEnd w:id="45"/>
-    <w:bookmarkStart w:id="46" w:name="ref-dottiandlazzari1998"/>
+    <w:bookmarkEnd w:id="53"/>
+    <w:bookmarkStart w:id="54" w:name="ref-dottiandlazzari1998"/>
     <w:p>
       <w:pPr>
         <w:pStyle w:val="Literaturverzeichnis"/>
@@ -4357,8 +4859,8 @@
         <w:t xml:space="preserve">(4), 188–194.</w:t>
       </w:r>
     </w:p>
-    <w:bookmarkEnd w:id="46"/>
-    <w:bookmarkStart w:id="47" w:name="ref-DowsonandHenderson2001"/>
+    <w:bookmarkEnd w:id="54"/>
+    <w:bookmarkStart w:id="55" w:name="ref-DowsonandHenderson2001"/>
     <w:p>
       <w:pPr>
         <w:pStyle w:val="Literaturverzeichnis"/>
@@ -4402,8 +4904,8 @@
         <w:t xml:space="preserve">(3), 263–271.</w:t>
       </w:r>
     </w:p>
-    <w:bookmarkEnd w:id="47"/>
-    <w:bookmarkStart w:id="48" w:name="ref-fladung2013role"/>
+    <w:bookmarkEnd w:id="55"/>
+    <w:bookmarkStart w:id="56" w:name="ref-fladung2013role"/>
     <w:p>
       <w:pPr>
         <w:pStyle w:val="Literaturverzeichnis"/>
@@ -4438,8 +4940,8 @@
         <w:t xml:space="preserve">(10), e315–e315.</w:t>
       </w:r>
     </w:p>
-    <w:bookmarkEnd w:id="48"/>
-    <w:bookmarkStart w:id="49" w:name="ref-foerde2021deficient"/>
+    <w:bookmarkEnd w:id="56"/>
+    <w:bookmarkStart w:id="57" w:name="ref-foerde2021deficient"/>
     <w:p>
       <w:pPr>
         <w:pStyle w:val="Literaturverzeichnis"/>
@@ -4474,8 +4976,8 @@
         <w:t xml:space="preserve">(3), 463–481.</w:t>
       </w:r>
     </w:p>
-    <w:bookmarkEnd w:id="49"/>
-    <w:bookmarkStart w:id="50" w:name="ref-frost1990dimensions"/>
+    <w:bookmarkEnd w:id="57"/>
+    <w:bookmarkStart w:id="58" w:name="ref-frost1990dimensions"/>
     <w:p>
       <w:pPr>
         <w:pStyle w:val="Literaturverzeichnis"/>
@@ -4510,8 +5012,8 @@
         <w:t xml:space="preserve">(5), 449–468.</w:t>
       </w:r>
     </w:p>
-    <w:bookmarkEnd w:id="50"/>
-    <w:bookmarkStart w:id="51" w:name="ref-galmiche2019prevalence"/>
+    <w:bookmarkEnd w:id="58"/>
+    <w:bookmarkStart w:id="59" w:name="ref-galmiche2019prevalence"/>
     <w:p>
       <w:pPr>
         <w:pStyle w:val="Literaturverzeichnis"/>
@@ -4546,8 +5048,8 @@
         <w:t xml:space="preserve">(5), 1402–1413.</w:t>
       </w:r>
     </w:p>
-    <w:bookmarkEnd w:id="51"/>
-    <w:bookmarkStart w:id="52" w:name="ref-Garner1991"/>
+    <w:bookmarkEnd w:id="59"/>
+    <w:bookmarkStart w:id="60" w:name="ref-Garner1991"/>
     <w:p>
       <w:pPr>
         <w:pStyle w:val="Literaturverzeichnis"/>
@@ -4569,13 +5071,49 @@
         <w:t xml:space="preserve">. Odessa, Fla.: Psychological Assessment Resources.</w:t>
       </w:r>
     </w:p>
-    <w:bookmarkEnd w:id="52"/>
-    <w:bookmarkStart w:id="53" w:name="ref-glashouwer2014heightened"/>
+    <w:bookmarkEnd w:id="60"/>
+    <w:bookmarkStart w:id="61" w:name="ref-geisler2017increased"/>
     <w:p>
       <w:pPr>
         <w:pStyle w:val="Literaturverzeichnis"/>
       </w:pPr>
       <w:r>
+        <w:t xml:space="preserve">Geisler, D., Ritschel, F., King, J. A., Bernardoni, F., Seidel, M., Boehm, I., et al.others. (2017). Increased anterior cingulate cortex response precedes behavioural adaptation in anorexia nervosa.</w:t>
+      </w:r>
+      <w:r>
+        <w:t xml:space="preserve"> </w:t>
+      </w:r>
+      <w:r>
+        <w:rPr>
+          <w:iCs/>
+          <w:i/>
+        </w:rPr>
+        <w:t xml:space="preserve">Scientific Reports</w:t>
+      </w:r>
+      <w:r>
+        <w:t xml:space="preserve">,</w:t>
+      </w:r>
+      <w:r>
+        <w:t xml:space="preserve"> </w:t>
+      </w:r>
+      <w:r>
+        <w:rPr>
+          <w:iCs/>
+          <w:i/>
+        </w:rPr>
+        <w:t xml:space="preserve">7</w:t>
+      </w:r>
+      <w:r>
+        <w:t xml:space="preserve">(1), 42066.</w:t>
+      </w:r>
+    </w:p>
+    <w:bookmarkEnd w:id="61"/>
+    <w:bookmarkStart w:id="62" w:name="ref-glashouwer2014heightened"/>
+    <w:p>
+      <w:pPr>
+        <w:pStyle w:val="Literaturverzeichnis"/>
+      </w:pPr>
+      <w:r>
         <w:t xml:space="preserve">Glashouwer, K. A., Bloot, L., Veenstra, E. M., Franken, I. H., &amp; Jong, P. J. de. (2014). Heightened sensitivity to punishment and reward in anorexia nervosa.</w:t>
       </w:r>
       <w:r>
@@ -4605,8 +5143,8 @@
         <w:t xml:space="preserve">, 97–102.</w:t>
       </w:r>
     </w:p>
-    <w:bookmarkEnd w:id="53"/>
-    <w:bookmarkStart w:id="54" w:name="ref-guillaume2015impaired"/>
+    <w:bookmarkEnd w:id="62"/>
+    <w:bookmarkStart w:id="63" w:name="ref-guillaume2015impaired"/>
     <w:p>
       <w:pPr>
         <w:pStyle w:val="Literaturverzeichnis"/>
@@ -4641,8 +5179,8 @@
         <w:t xml:space="preserve">(16), 3377–3391.</w:t>
       </w:r>
     </w:p>
-    <w:bookmarkEnd w:id="54"/>
-    <w:bookmarkStart w:id="55" w:name="ref-hagan2020preliminary"/>
+    <w:bookmarkEnd w:id="63"/>
+    <w:bookmarkStart w:id="64" w:name="ref-hagan2020preliminary"/>
     <w:p>
       <w:pPr>
         <w:pStyle w:val="Literaturverzeichnis"/>
@@ -4677,8 +5215,8 @@
         <w:t xml:space="preserve">, 101391.</w:t>
       </w:r>
     </w:p>
-    <w:bookmarkEnd w:id="55"/>
-    <w:bookmarkStart w:id="56" w:name="ref-harrison2011experimental"/>
+    <w:bookmarkEnd w:id="64"/>
+    <w:bookmarkStart w:id="65" w:name="ref-harrison2011experimental"/>
     <w:p>
       <w:pPr>
         <w:pStyle w:val="Literaturverzeichnis"/>
@@ -4713,8 +5251,8 @@
         <w:t xml:space="preserve">(6), 445–452.</w:t>
       </w:r>
     </w:p>
-    <w:bookmarkEnd w:id="56"/>
-    <w:bookmarkStart w:id="57" w:name="ref-haynos2020moving"/>
+    <w:bookmarkEnd w:id="65"/>
+    <w:bookmarkStart w:id="66" w:name="ref-haynos2020moving"/>
     <w:p>
       <w:pPr>
         <w:pStyle w:val="Literaturverzeichnis"/>
@@ -4749,8 +5287,8 @@
         <w:t xml:space="preserve">, 101872.</w:t>
       </w:r>
     </w:p>
-    <w:bookmarkEnd w:id="57"/>
-    <w:bookmarkStart w:id="58" w:name="ref-haynos2022beyond"/>
+    <w:bookmarkEnd w:id="66"/>
+    <w:bookmarkStart w:id="67" w:name="ref-haynos2022beyond"/>
     <w:p>
       <w:pPr>
         <w:pStyle w:val="Literaturverzeichnis"/>
@@ -4772,8 +5310,8 @@
         <w:t xml:space="preserve">, 1–11.</w:t>
       </w:r>
     </w:p>
-    <w:bookmarkEnd w:id="58"/>
-    <w:bookmarkStart w:id="59" w:name="ref-heald2023contextual"/>
+    <w:bookmarkEnd w:id="67"/>
+    <w:bookmarkStart w:id="68" w:name="ref-heald2023contextual"/>
     <w:p>
       <w:pPr>
         <w:pStyle w:val="Literaturverzeichnis"/>
@@ -4795,13 +5333,99 @@
         <w:t xml:space="preserve">.</w:t>
       </w:r>
     </w:p>
-    <w:bookmarkEnd w:id="59"/>
-    <w:bookmarkStart w:id="60" w:name="ref-jappe2011heightened"/>
+    <w:bookmarkEnd w:id="68"/>
+    <w:bookmarkStart w:id="70" w:name="ref-Hildebrandt2015"/>
     <w:p>
       <w:pPr>
         <w:pStyle w:val="Literaturverzeichnis"/>
       </w:pPr>
       <w:r>
+        <w:t xml:space="preserve">Hildebrandt, T., Grotzinger, A., Reddan, M., Greif, R., Levy, I., Goodman, W., &amp; Schiller, D. (2015).</w:t>
+      </w:r>
+      <w:r>
+        <w:t xml:space="preserve"> </w:t>
+      </w:r>
+      <w:hyperlink r:id="rId69">
+        <w:r>
+          <w:rPr>
+            <w:rStyle w:val="Hyperlink"/>
+          </w:rPr>
+          <w:t xml:space="preserve">Testing the disgust conditioning theory of food-avoidance in adolescents with recent onset anorexia nervosa</w:t>
+        </w:r>
+      </w:hyperlink>
+      <w:r>
+        <w:t xml:space="preserve">.</w:t>
+      </w:r>
+      <w:r>
+        <w:t xml:space="preserve"> </w:t>
+      </w:r>
+      <w:r>
+        <w:rPr>
+          <w:iCs/>
+          <w:i/>
+        </w:rPr>
+        <w:t xml:space="preserve">Behaviour Research and Therapy</w:t>
+      </w:r>
+      <w:r>
+        <w:t xml:space="preserve">,</w:t>
+      </w:r>
+      <w:r>
+        <w:t xml:space="preserve"> </w:t>
+      </w:r>
+      <w:r>
+        <w:rPr>
+          <w:iCs/>
+          <w:i/>
+        </w:rPr>
+        <w:t xml:space="preserve">71</w:t>
+      </w:r>
+      <w:r>
+        <w:t xml:space="preserve">, 131–138.</w:t>
+      </w:r>
+    </w:p>
+    <w:bookmarkEnd w:id="70"/>
+    <w:bookmarkStart w:id="71" w:name="ref-hildebrandt2018evidence"/>
+    <w:p>
+      <w:pPr>
+        <w:pStyle w:val="Literaturverzeichnis"/>
+      </w:pPr>
+      <w:r>
+        <w:t xml:space="preserve">Hildebrandt, T., Schulz, K., Schiller, D., Heywood, A., Goodman, W., &amp; Sysko, R. (2018). Evidence of prefrontal hyperactivation to food-cue reversal learning in adolescents with anorexia nervosa.</w:t>
+      </w:r>
+      <w:r>
+        <w:t xml:space="preserve"> </w:t>
+      </w:r>
+      <w:r>
+        <w:rPr>
+          <w:iCs/>
+          <w:i/>
+        </w:rPr>
+        <w:t xml:space="preserve">Behaviour Research and Therapy</w:t>
+      </w:r>
+      <w:r>
+        <w:t xml:space="preserve">,</w:t>
+      </w:r>
+      <w:r>
+        <w:t xml:space="preserve"> </w:t>
+      </w:r>
+      <w:r>
+        <w:rPr>
+          <w:iCs/>
+          <w:i/>
+        </w:rPr>
+        <w:t xml:space="preserve">111</w:t>
+      </w:r>
+      <w:r>
+        <w:t xml:space="preserve">, 36–43.</w:t>
+      </w:r>
+    </w:p>
+    <w:bookmarkEnd w:id="71"/>
+    <w:bookmarkStart w:id="72" w:name="ref-jappe2011heightened"/>
+    <w:p>
+      <w:pPr>
+        <w:pStyle w:val="Literaturverzeichnis"/>
+      </w:pPr>
+      <w:r>
         <w:t xml:space="preserve">Jappe, L. M., Frank, G. K., Shott, M. E., Rollin, M. D., Pryor, T., Hagman, J. O., … Davis, E. (2011). Heightened sensitivity to reward and punishment in anorexia nervosa.</w:t>
       </w:r>
       <w:r>
@@ -4831,8 +5455,8 @@
         <w:t xml:space="preserve">(4), 317–324.</w:t>
       </w:r>
     </w:p>
-    <w:bookmarkEnd w:id="60"/>
-    <w:bookmarkStart w:id="61" w:name="ref-jonker2022punishment"/>
+    <w:bookmarkEnd w:id="72"/>
+    <w:bookmarkStart w:id="73" w:name="ref-jonker2022punishment"/>
     <w:p>
       <w:pPr>
         <w:pStyle w:val="Literaturverzeichnis"/>
@@ -4867,8 +5491,8 @@
         <w:t xml:space="preserve">(5), 697–702.</w:t>
       </w:r>
     </w:p>
-    <w:bookmarkEnd w:id="61"/>
-    <w:bookmarkStart w:id="62" w:name="ref-keating2010theoretical"/>
+    <w:bookmarkEnd w:id="73"/>
+    <w:bookmarkStart w:id="74" w:name="ref-keating2010theoretical"/>
     <w:p>
       <w:pPr>
         <w:pStyle w:val="Literaturverzeichnis"/>
@@ -4903,8 +5527,8 @@
         <w:t xml:space="preserve">(1), 73–79.</w:t>
       </w:r>
     </w:p>
-    <w:bookmarkEnd w:id="62"/>
-    <w:bookmarkStart w:id="63" w:name="ref-keating2012reward"/>
+    <w:bookmarkEnd w:id="74"/>
+    <w:bookmarkStart w:id="75" w:name="ref-keating2012reward"/>
     <w:p>
       <w:pPr>
         <w:pStyle w:val="Literaturverzeichnis"/>
@@ -4939,8 +5563,8 @@
         <w:t xml:space="preserve">(5), 567–575.</w:t>
       </w:r>
     </w:p>
-    <w:bookmarkEnd w:id="63"/>
-    <w:bookmarkStart w:id="64" w:name="ref-kruschke_bayesian_2018"/>
+    <w:bookmarkEnd w:id="75"/>
+    <w:bookmarkStart w:id="76" w:name="ref-kruschke_bayesian_2018"/>
     <w:p>
       <w:pPr>
         <w:pStyle w:val="Literaturverzeichnis"/>
@@ -4975,13 +5599,49 @@
         <w:t xml:space="preserve">(1), 155–177.</w:t>
       </w:r>
     </w:p>
-    <w:bookmarkEnd w:id="64"/>
-    <w:bookmarkStart w:id="65" w:name="ref-linardon2017empirical"/>
+    <w:bookmarkEnd w:id="76"/>
+    <w:bookmarkStart w:id="77" w:name="ref-lang1997international"/>
     <w:p>
       <w:pPr>
         <w:pStyle w:val="Literaturverzeichnis"/>
       </w:pPr>
       <w:r>
+        <w:t xml:space="preserve">Lang, P. J., Bradley, M. M., Cuthbert, B. N., et al. (1997). International affective picture system (IAPS): Technical manual and affective ratings.</w:t>
+      </w:r>
+      <w:r>
+        <w:t xml:space="preserve"> </w:t>
+      </w:r>
+      <w:r>
+        <w:rPr>
+          <w:iCs/>
+          <w:i/>
+        </w:rPr>
+        <w:t xml:space="preserve">NIMH Center for the Study of Emotion and Attention</w:t>
+      </w:r>
+      <w:r>
+        <w:t xml:space="preserve">,</w:t>
+      </w:r>
+      <w:r>
+        <w:t xml:space="preserve"> </w:t>
+      </w:r>
+      <w:r>
+        <w:rPr>
+          <w:iCs/>
+          <w:i/>
+        </w:rPr>
+        <w:t xml:space="preserve">1</w:t>
+      </w:r>
+      <w:r>
+        <w:t xml:space="preserve">(39-58), 3.</w:t>
+      </w:r>
+    </w:p>
+    <w:bookmarkEnd w:id="77"/>
+    <w:bookmarkStart w:id="78" w:name="ref-linardon2017empirical"/>
+    <w:p>
+      <w:pPr>
+        <w:pStyle w:val="Literaturverzeichnis"/>
+      </w:pPr>
+      <w:r>
         <w:t xml:space="preserve">Linardon, J., Fairburn, C. G., Fitzsimmons-Craft, E. E., Wilfley, D. E., &amp; Brennan, L. (2017). The empirical status of the third-wave behaviour therapies for the treatment of eating disorders: A systematic review.</w:t>
       </w:r>
       <w:r>
@@ -5011,8 +5671,8 @@
         <w:t xml:space="preserve">, 125–140.</w:t>
       </w:r>
     </w:p>
-    <w:bookmarkEnd w:id="65"/>
-    <w:bookmarkStart w:id="66" w:name="ref-Lovibond1995"/>
+    <w:bookmarkEnd w:id="78"/>
+    <w:bookmarkStart w:id="79" w:name="ref-Lovibond1995"/>
     <w:p>
       <w:pPr>
         <w:pStyle w:val="Literaturverzeichnis"/>
@@ -5056,8 +5716,8 @@
         <w:t xml:space="preserve">(3), 335–343.</w:t>
       </w:r>
     </w:p>
-    <w:bookmarkEnd w:id="66"/>
-    <w:bookmarkStart w:id="67" w:name="ref-MattickandClarke1998"/>
+    <w:bookmarkEnd w:id="79"/>
+    <w:bookmarkStart w:id="80" w:name="ref-MattickandClarke1998"/>
     <w:p>
       <w:pPr>
         <w:pStyle w:val="Literaturverzeichnis"/>
@@ -5092,8 +5752,8 @@
         <w:t xml:space="preserve">(4), 455–470.</w:t>
       </w:r>
     </w:p>
-    <w:bookmarkEnd w:id="67"/>
-    <w:bookmarkStart w:id="68" w:name="ref-matton2013punishment"/>
+    <w:bookmarkEnd w:id="80"/>
+    <w:bookmarkStart w:id="81" w:name="ref-matton2013punishment"/>
     <w:p>
       <w:pPr>
         <w:pStyle w:val="Literaturverzeichnis"/>
@@ -5128,8 +5788,8 @@
         <w:t xml:space="preserve">(3), 184–194.</w:t>
       </w:r>
     </w:p>
-    <w:bookmarkEnd w:id="68"/>
-    <w:bookmarkStart w:id="69" w:name="ref-monteleone2017altered"/>
+    <w:bookmarkEnd w:id="81"/>
+    <w:bookmarkStart w:id="82" w:name="ref-monteleone2017altered"/>
     <w:p>
       <w:pPr>
         <w:pStyle w:val="Literaturverzeichnis"/>
@@ -5164,8 +5824,8 @@
         <w:t xml:space="preserve">, 94–101.</w:t>
       </w:r>
     </w:p>
-    <w:bookmarkEnd w:id="69"/>
-    <w:bookmarkStart w:id="70" w:name="ref-o2015reward"/>
+    <w:bookmarkEnd w:id="82"/>
+    <w:bookmarkStart w:id="83" w:name="ref-o2015reward"/>
     <w:p>
       <w:pPr>
         <w:pStyle w:val="Literaturverzeichnis"/>
@@ -5200,8 +5860,8 @@
         <w:t xml:space="preserve">, 131–152.</w:t>
       </w:r>
     </w:p>
-    <w:bookmarkEnd w:id="70"/>
-    <w:bookmarkStart w:id="71" w:name="ref-onysk2022effect"/>
+    <w:bookmarkEnd w:id="83"/>
+    <w:bookmarkStart w:id="84" w:name="ref-onysk2022effect"/>
     <w:p>
       <w:pPr>
         <w:pStyle w:val="Literaturverzeichnis"/>
@@ -5236,8 +5896,8 @@
         <w:t xml:space="preserve">(11), e0276750.</w:t>
       </w:r>
     </w:p>
-    <w:bookmarkEnd w:id="71"/>
-    <w:bookmarkStart w:id="72" w:name="ref-pedersen2020simultaneous"/>
+    <w:bookmarkEnd w:id="84"/>
+    <w:bookmarkStart w:id="85" w:name="ref-pedersen2020simultaneous"/>
     <w:p>
       <w:pPr>
         <w:pStyle w:val="Literaturverzeichnis"/>
@@ -5272,8 +5932,8 @@
         <w:t xml:space="preserve">, 458–471.</w:t>
       </w:r>
     </w:p>
-    <w:bookmarkEnd w:id="72"/>
-    <w:bookmarkStart w:id="73" w:name="ref-pedersen2017drift"/>
+    <w:bookmarkEnd w:id="85"/>
+    <w:bookmarkStart w:id="86" w:name="ref-pedersen2017drift"/>
     <w:p>
       <w:pPr>
         <w:pStyle w:val="Literaturverzeichnis"/>
@@ -5308,8 +5968,8 @@
         <w:t xml:space="preserve">, 1234–1251.</w:t>
       </w:r>
     </w:p>
-    <w:bookmarkEnd w:id="73"/>
-    <w:bookmarkStart w:id="74" w:name="ref-qian2022update"/>
+    <w:bookmarkEnd w:id="86"/>
+    <w:bookmarkStart w:id="87" w:name="ref-qian2022update"/>
     <w:p>
       <w:pPr>
         <w:pStyle w:val="Literaturverzeichnis"/>
@@ -5344,8 +6004,8 @@
         <w:t xml:space="preserve">(2), 415–428.</w:t>
       </w:r>
     </w:p>
-    <w:bookmarkEnd w:id="74"/>
-    <w:bookmarkStart w:id="75" w:name="ref-ratcliff2008diffusion"/>
+    <w:bookmarkEnd w:id="87"/>
+    <w:bookmarkStart w:id="88" w:name="ref-ratcliff2008diffusion"/>
     <w:p>
       <w:pPr>
         <w:pStyle w:val="Literaturverzeichnis"/>
@@ -5380,8 +6040,8 @@
         <w:t xml:space="preserve">(4), 873–922.</w:t>
       </w:r>
     </w:p>
-    <w:bookmarkEnd w:id="75"/>
-    <w:bookmarkStart w:id="76" w:name="ref-rescorla1972theory"/>
+    <w:bookmarkEnd w:id="88"/>
+    <w:bookmarkStart w:id="89" w:name="ref-rescorla1972theory"/>
     <w:p>
       <w:pPr>
         <w:pStyle w:val="Literaturverzeichnis"/>
@@ -5406,13 +6066,49 @@
         <w:t xml:space="preserve">(pp. 64–69). New York, NY: Appleton-Century Crofts.</w:t>
       </w:r>
     </w:p>
-    <w:bookmarkEnd w:id="76"/>
-    <w:bookmarkStart w:id="77" w:name="ref-rosas2013context"/>
+    <w:bookmarkEnd w:id="89"/>
+    <w:bookmarkStart w:id="90" w:name="ref-ritschel_neural_2017"/>
     <w:p>
       <w:pPr>
         <w:pStyle w:val="Literaturverzeichnis"/>
       </w:pPr>
       <w:r>
+        <w:t xml:space="preserve">Ritschel, F., Geisler, D., King, J. A., Bernardoni, F., Seidel, M., Boehm, I., … Ehrlich, S. (2017). Neural correlates of altered feedback learning in women recovered from anorexia nervosa.</w:t>
+      </w:r>
+      <w:r>
+        <w:t xml:space="preserve"> </w:t>
+      </w:r>
+      <w:r>
+        <w:rPr>
+          <w:iCs/>
+          <w:i/>
+        </w:rPr>
+        <w:t xml:space="preserve">Scientific Reports</w:t>
+      </w:r>
+      <w:r>
+        <w:t xml:space="preserve">,</w:t>
+      </w:r>
+      <w:r>
+        <w:t xml:space="preserve"> </w:t>
+      </w:r>
+      <w:r>
+        <w:rPr>
+          <w:iCs/>
+          <w:i/>
+        </w:rPr>
+        <w:t xml:space="preserve">7</w:t>
+      </w:r>
+      <w:r>
+        <w:t xml:space="preserve">(1), 1–10.</w:t>
+      </w:r>
+    </w:p>
+    <w:bookmarkEnd w:id="90"/>
+    <w:bookmarkStart w:id="91" w:name="ref-rosas2013context"/>
+    <w:p>
+      <w:pPr>
+        <w:pStyle w:val="Literaturverzeichnis"/>
+      </w:pPr>
+      <w:r>
         <w:t xml:space="preserve">Rosas, J. M., Todd, T. P., &amp; Bouton, M. E. (2013). Context change and associative learning.</w:t>
       </w:r>
       <w:r>
@@ -5442,8 +6138,8 @@
         <w:t xml:space="preserve">(3), 237–244.</w:t>
       </w:r>
     </w:p>
-    <w:bookmarkEnd w:id="77"/>
-    <w:bookmarkStart w:id="78" w:name="ref-Rosenberg1965"/>
+    <w:bookmarkEnd w:id="91"/>
+    <w:bookmarkStart w:id="92" w:name="ref-Rosenberg1965"/>
     <w:p>
       <w:pPr>
         <w:pStyle w:val="Literaturverzeichnis"/>
@@ -5465,13 +6161,49 @@
         <w:t xml:space="preserve">. Princeton, NJ: Princeton University Press.</w:t>
       </w:r>
     </w:p>
-    <w:bookmarkEnd w:id="78"/>
-    <w:bookmarkStart w:id="79" w:name="ref-schaefer2021reward"/>
+    <w:bookmarkEnd w:id="92"/>
+    <w:bookmarkStart w:id="93" w:name="ref-sarrar2016cognitive"/>
     <w:p>
       <w:pPr>
         <w:pStyle w:val="Literaturverzeichnis"/>
       </w:pPr>
       <w:r>
+        <w:t xml:space="preserve">Sarrar, L., Holzhausen, M., Warschburger, P., Pfeiffer, E., Lehmkuhl, U., &amp; Schneider, N. (2016). Cognitive function in adolescent patients with anorexia nervosa and unipolar affective disorders.</w:t>
+      </w:r>
+      <w:r>
+        <w:t xml:space="preserve"> </w:t>
+      </w:r>
+      <w:r>
+        <w:rPr>
+          <w:iCs/>
+          <w:i/>
+        </w:rPr>
+        <w:t xml:space="preserve">European Eating Disorders Review</w:t>
+      </w:r>
+      <w:r>
+        <w:t xml:space="preserve">,</w:t>
+      </w:r>
+      <w:r>
+        <w:t xml:space="preserve"> </w:t>
+      </w:r>
+      <w:r>
+        <w:rPr>
+          <w:iCs/>
+          <w:i/>
+        </w:rPr>
+        <w:t xml:space="preserve">24</w:t>
+      </w:r>
+      <w:r>
+        <w:t xml:space="preserve">(3), 232–240.</w:t>
+      </w:r>
+    </w:p>
+    <w:bookmarkEnd w:id="93"/>
+    <w:bookmarkStart w:id="94" w:name="ref-schaefer2021reward"/>
+    <w:p>
+      <w:pPr>
+        <w:pStyle w:val="Literaturverzeichnis"/>
+      </w:pPr>
+      <w:r>
         <w:t xml:space="preserve">Schaefer, L. M., &amp; Steinglass, J. E. (2021). Reward learning through the lens of RDoC: A review of theory, assessment, and empirical findings in the eating disorders.</w:t>
       </w:r>
       <w:r>
@@ -5501,8 +6233,8 @@
         <w:t xml:space="preserve">, 1–11.</w:t>
       </w:r>
     </w:p>
-    <w:bookmarkEnd w:id="79"/>
-    <w:bookmarkStart w:id="80" w:name="ref-schiff2021expectancy"/>
+    <w:bookmarkEnd w:id="94"/>
+    <w:bookmarkStart w:id="95" w:name="ref-schiff2021expectancy"/>
     <w:p>
       <w:pPr>
         <w:pStyle w:val="Literaturverzeichnis"/>
@@ -5537,8 +6269,8 @@
         <w:t xml:space="preserve">, 3902.</w:t>
       </w:r>
     </w:p>
-    <w:bookmarkEnd w:id="80"/>
-    <w:bookmarkStart w:id="81" w:name="ref-selby2020positive"/>
+    <w:bookmarkEnd w:id="95"/>
+    <w:bookmarkStart w:id="96" w:name="ref-selby2020positive"/>
     <w:p>
       <w:pPr>
         <w:pStyle w:val="Literaturverzeichnis"/>
@@ -5573,8 +6305,8 @@
         <w:t xml:space="preserve">(5), 853–890.</w:t>
       </w:r>
     </w:p>
-    <w:bookmarkEnd w:id="81"/>
-    <w:bookmarkStart w:id="82" w:name="ref-smink2013epidemiology"/>
+    <w:bookmarkEnd w:id="96"/>
+    <w:bookmarkStart w:id="97" w:name="ref-smink2013epidemiology"/>
     <w:p>
       <w:pPr>
         <w:pStyle w:val="Literaturverzeichnis"/>
@@ -5609,8 +6341,8 @@
         <w:t xml:space="preserve">(6), 543–548.</w:t>
       </w:r>
     </w:p>
-    <w:bookmarkEnd w:id="82"/>
-    <w:bookmarkStart w:id="83" w:name="ref-tchanturia2010cognitive"/>
+    <w:bookmarkEnd w:id="97"/>
+    <w:bookmarkStart w:id="98" w:name="ref-tchanturia2010cognitive"/>
     <w:p>
       <w:pPr>
         <w:pStyle w:val="Literaturverzeichnis"/>
@@ -5632,8 +6364,8 @@
         <w:t xml:space="preserve">. London: King’s College London.</w:t>
       </w:r>
     </w:p>
-    <w:bookmarkEnd w:id="83"/>
-    <w:bookmarkStart w:id="84" w:name="ref-tchanturia2017evidence"/>
+    <w:bookmarkEnd w:id="98"/>
+    <w:bookmarkStart w:id="99" w:name="ref-tchanturia2017evidence"/>
     <w:p>
       <w:pPr>
         <w:pStyle w:val="Literaturverzeichnis"/>
@@ -5668,13 +6400,49 @@
         <w:t xml:space="preserve">(4), 227–236.</w:t>
       </w:r>
     </w:p>
-    <w:bookmarkEnd w:id="84"/>
-    <w:bookmarkStart w:id="85" w:name="ref-wagner2007altered"/>
+    <w:bookmarkEnd w:id="99"/>
+    <w:bookmarkStart w:id="100" w:name="ref-trapp2022cognitive"/>
     <w:p>
       <w:pPr>
         <w:pStyle w:val="Literaturverzeichnis"/>
       </w:pPr>
       <w:r>
+        <w:t xml:space="preserve">Trapp, W., Heid, A., Röder, S., Wimmer, F., &amp; Hajak, G. (2022). Cognitive remediation in psychiatric disorders: State of the evidence, future perspectives, and some bold ideas.</w:t>
+      </w:r>
+      <w:r>
+        <w:t xml:space="preserve"> </w:t>
+      </w:r>
+      <w:r>
+        <w:rPr>
+          <w:iCs/>
+          <w:i/>
+        </w:rPr>
+        <w:t xml:space="preserve">Brain Sciences</w:t>
+      </w:r>
+      <w:r>
+        <w:t xml:space="preserve">,</w:t>
+      </w:r>
+      <w:r>
+        <w:t xml:space="preserve"> </w:t>
+      </w:r>
+      <w:r>
+        <w:rPr>
+          <w:iCs/>
+          <w:i/>
+        </w:rPr>
+        <w:t xml:space="preserve">12</w:t>
+      </w:r>
+      <w:r>
+        <w:t xml:space="preserve">(6), 683.</w:t>
+      </w:r>
+    </w:p>
+    <w:bookmarkEnd w:id="100"/>
+    <w:bookmarkStart w:id="101" w:name="ref-wagner2007altered"/>
+    <w:p>
+      <w:pPr>
+        <w:pStyle w:val="Literaturverzeichnis"/>
+      </w:pPr>
+      <w:r>
         <w:t xml:space="preserve">Wagner, A., Aizenstein, H., Venkatraman, V. K., Fudge, J., May, J. C., Mazurkewicz, L., et al.others. (2007). Altered reward processing in women recovered from anorexia nervosa.</w:t>
       </w:r>
       <w:r>
@@ -5704,8 +6472,8 @@
         <w:t xml:space="preserve">(12), 1842–1849.</w:t>
       </w:r>
     </w:p>
-    <w:bookmarkEnd w:id="85"/>
-    <w:bookmarkStart w:id="86" w:name="ref-wierenga2014extremes"/>
+    <w:bookmarkEnd w:id="101"/>
+    <w:bookmarkStart w:id="102" w:name="ref-wierenga2014extremes"/>
     <w:p>
       <w:pPr>
         <w:pStyle w:val="Literaturverzeichnis"/>
@@ -5740,8 +6508,8 @@
         <w:t xml:space="preserve">, 410.</w:t>
       </w:r>
     </w:p>
-    <w:bookmarkEnd w:id="86"/>
-    <w:bookmarkStart w:id="87" w:name="ref-wu2014set"/>
+    <w:bookmarkEnd w:id="102"/>
+    <w:bookmarkStart w:id="103" w:name="ref-wu2014set"/>
     <w:p>
       <w:pPr>
         <w:pStyle w:val="Literaturverzeichnis"/>
@@ -5776,14 +6544,50 @@
         <w:t xml:space="preserve">(16), 3365–3385.</w:t>
       </w:r>
     </w:p>
-    <w:bookmarkEnd w:id="87"/>
-    <w:bookmarkEnd w:id="88"/>
+    <w:bookmarkEnd w:id="103"/>
+    <w:bookmarkStart w:id="104" w:name="ref-zhang2014impaired"/>
+    <w:p>
+      <w:pPr>
+        <w:pStyle w:val="Literaturverzeichnis"/>
+      </w:pPr>
+      <w:r>
+        <w:t xml:space="preserve">Zhang, Z., Manson, K. F., Schiller, D., &amp; Levy, I. (2014). Impaired associative learning with food rewards in obese women.</w:t>
+      </w:r>
+      <w:r>
+        <w:t xml:space="preserve"> </w:t>
+      </w:r>
+      <w:r>
+        <w:rPr>
+          <w:iCs/>
+          <w:i/>
+        </w:rPr>
+        <w:t xml:space="preserve">Current Biology</w:t>
+      </w:r>
+      <w:r>
+        <w:t xml:space="preserve">,</w:t>
+      </w:r>
+      <w:r>
+        <w:t xml:space="preserve"> </w:t>
+      </w:r>
+      <w:r>
+        <w:rPr>
+          <w:iCs/>
+          <w:i/>
+        </w:rPr>
+        <w:t xml:space="preserve">24</w:t>
+      </w:r>
+      <w:r>
+        <w:t xml:space="preserve">(15), 1731–1736.</w:t>
+      </w:r>
+    </w:p>
+    <w:bookmarkEnd w:id="104"/>
+    <w:bookmarkEnd w:id="105"/>
     <w:p>
       <w:r>
         <w:br w:type="page"/>
       </w:r>
     </w:p>
-    <w:bookmarkEnd w:id="89"/>
+    <w:bookmarkEnd w:id="106"/>
     <w:sectPr>
       <w:headerReference r:id="rId10" w:type="even"/>
       <w:headerReference r:id="rId9" w:type="default"/>

</xml_diff>